<commit_message>
ı think I am gonna keep my notes in this file
</commit_message>
<xml_diff>
--- a/notes/notes.docx
+++ b/notes/notes.docx
@@ -84,6 +84,54 @@
       <w:r>
         <w:rPr/>
         <w:t>public Static int addup(int… numbers){}</w:t>
+      </w:r>
+    </w:p>
+    <w:p>
+      <w:pPr>
+        <w:pStyle w:val="Normal"/>
+        <w:bidi w:val="0"/>
+        <w:jc w:val="start"/>
+        <w:rPr/>
+      </w:pPr>
+      <w:r>
+        <w:rPr/>
+        <w:t xml:space="preserve">* Classes can also store attributes. </w:t>
+      </w:r>
+    </w:p>
+    <w:p>
+      <w:pPr>
+        <w:pStyle w:val="Normal"/>
+        <w:bidi w:val="0"/>
+        <w:jc w:val="start"/>
+        <w:rPr/>
+      </w:pPr>
+      <w:r>
+        <w:rPr/>
+        <w:t xml:space="preserve">* Getters are return statements. They are used to make private attributes public. </w:t>
+      </w:r>
+    </w:p>
+    <w:p>
+      <w:pPr>
+        <w:pStyle w:val="Normal"/>
+        <w:bidi w:val="0"/>
+        <w:jc w:val="start"/>
+        <w:rPr/>
+      </w:pPr>
+      <w:r>
+        <w:rPr/>
+        <w:t xml:space="preserve">* Setters are void operations. U can use them to allow user to make changes on app. </w:t>
+      </w:r>
+    </w:p>
+    <w:p>
+      <w:pPr>
+        <w:pStyle w:val="Normal"/>
+        <w:bidi w:val="0"/>
+        <w:jc w:val="start"/>
+        <w:rPr/>
+      </w:pPr>
+      <w:r>
+        <w:rPr/>
+        <w:t xml:space="preserve">* this function states the variable in assigned class.  </w:t>
       </w:r>
     </w:p>
     <w:sectPr>

</xml_diff>